<commit_message>
j'ajoute qqch avec l'autre pc juste pour voir
</commit_message>
<xml_diff>
--- a/Week 42.docx
+++ b/Week 42.docx
@@ -1,9 +1,10 @@
 
 <file path=word/document.xml><?xml version="1.0" encoding="utf-8"?>
-<w:document xmlns:wpc="http://schemas.microsoft.com/office/word/2010/wordprocessingCanvas" xmlns:cx="http://schemas.microsoft.com/office/drawing/2014/chartex" xmlns:cx1="http://schemas.microsoft.com/office/drawing/2015/9/8/chartex" xmlns:cx2="http://schemas.microsoft.com/office/drawing/2015/10/21/chartex" xmlns:cx3="http://schemas.microsoft.com/office/drawing/2016/5/9/chartex" xmlns:cx4="http://schemas.microsoft.com/office/drawing/2016/5/10/chartex" xmlns:cx5="http://schemas.microsoft.com/office/drawing/2016/5/11/chartex" xmlns:cx6="http://schemas.microsoft.com/office/drawing/2016/5/12/chartex" xmlns:cx7="http://schemas.microsoft.com/office/drawing/2016/5/13/chartex" xmlns:cx8="http://schemas.microsoft.com/office/drawing/2016/5/14/chartex" xmlns:mc="http://schemas.openxmlformats.org/markup-compatibility/2006" xmlns:aink="http://schemas.microsoft.com/office/drawing/2016/ink" xmlns:am3d="http://schemas.microsoft.com/office/drawing/2017/model3d" xmlns:o="urn:schemas-microsoft-com:office:office" xmlns:r="http://schemas.openxmlformats.org/officeDocument/2006/relationships" xmlns:m="http://schemas.openxmlformats.org/officeDocument/2006/math" xmlns:v="urn:schemas-microsoft-com:vml" xmlns:wp14="http://schemas.microsoft.com/office/word/2010/wordprocessingDrawing" xmlns:wp="http://schemas.openxmlformats.org/drawingml/2006/wordprocessingDrawing" xmlns:w10="urn:schemas-microsoft-com:office:word" xmlns:w="http://schemas.openxmlformats.org/wordprocessingml/2006/main" xmlns:w14="http://schemas.microsoft.com/office/word/2010/wordml" xmlns:w15="http://schemas.microsoft.com/office/word/2012/wordml" xmlns:w16cid="http://schemas.microsoft.com/office/word/2016/wordml/cid" xmlns:w16se="http://schemas.microsoft.com/office/word/2015/wordml/symex" xmlns:wpg="http://schemas.microsoft.com/office/word/2010/wordprocessingGroup" xmlns:wpi="http://schemas.microsoft.com/office/word/2010/wordprocessingInk" xmlns:wne="http://schemas.microsoft.com/office/word/2006/wordml" xmlns:wps="http://schemas.microsoft.com/office/word/2010/wordprocessingShape" mc:Ignorable="w14 w15 w16se w16cid wp14">
+<w:document xmlns:o="urn:schemas-microsoft-com:office:office" xmlns:r="http://schemas.openxmlformats.org/officeDocument/2006/relationships" xmlns:v="urn:schemas-microsoft-com:vml" xmlns:w="http://schemas.openxmlformats.org/wordprocessingml/2006/main" xmlns:w10="urn:schemas-microsoft-com:office:word" xmlns:wp="http://schemas.openxmlformats.org/drawingml/2006/wordprocessingDrawing" xmlns:wps="http://schemas.microsoft.com/office/word/2010/wordprocessingShape" xmlns:wpg="http://schemas.microsoft.com/office/word/2010/wordprocessingGroup" xmlns:mc="http://schemas.openxmlformats.org/markup-compatibility/2006" xmlns:wp14="http://schemas.microsoft.com/office/word/2010/wordprocessingDrawing" xmlns:w14="http://schemas.microsoft.com/office/word/2010/wordml" mc:Ignorable="w14 wp14">
   <w:body>
     <w:p>
       <w:pPr>
+        <w:pStyle w:val="Normal"/>
         <w:jc w:val="center"/>
         <w:rPr>
           <w:sz w:val="52"/>
@@ -15,20 +16,16 @@
           <w:sz w:val="52"/>
           <w:szCs w:val="52"/>
         </w:rPr>
-        <w:t xml:space="preserve">Report of the </w:t>
-      </w:r>
-      <w:r>
-        <w:rPr>
-          <w:sz w:val="52"/>
-          <w:szCs w:val="52"/>
-        </w:rPr>
-        <w:t>Week</w:t>
+        <w:t>Report of the Week</w:t>
       </w:r>
     </w:p>
     <w:p>
       <w:pPr>
+        <w:pStyle w:val="Normal"/>
+        <w:spacing w:before="0" w:after="160"/>
         <w:contextualSpacing/>
         <w:rPr>
+          <w:b/>
           <w:b/>
           <w:sz w:val="32"/>
           <w:szCs w:val="32"/>
@@ -47,6 +44,8 @@
     </w:p>
     <w:p>
       <w:pPr>
+        <w:pStyle w:val="Normal"/>
+        <w:spacing w:before="0" w:after="160"/>
         <w:contextualSpacing/>
         <w:rPr>
           <w:sz w:val="28"/>
@@ -69,9 +68,16 @@
           <w:szCs w:val="28"/>
           <w:lang w:val="en-US"/>
         </w:rPr>
-        <w:t xml:space="preserve"> </w:t>
-      </w:r>
-      <w:proofErr w:type="gramStart"/>
+        <w:t xml:space="preserve"> Canoe</w:t>
+      </w:r>
+      <w:r>
+        <w:rPr>
+          <w:sz w:val="28"/>
+          <w:szCs w:val="28"/>
+          <w:lang w:val="en-US"/>
+        </w:rPr>
+        <w:t xml:space="preserve"> set up with the AVM, it was planned for this week to reflash my LG board. This, to switch from </w:t>
+      </w:r>
       <w:r>
         <w:rPr>
           <w:i/>
@@ -79,7 +85,15 @@
           <w:szCs w:val="28"/>
           <w:lang w:val="en-US"/>
         </w:rPr>
-        <w:t>C</w:t>
+        <w:t xml:space="preserve">p.car </w:t>
+      </w:r>
+      <w:r>
+        <w:rPr>
+          <w:sz w:val="28"/>
+          <w:szCs w:val="28"/>
+          <w:lang w:val="en-US"/>
+        </w:rPr>
+        <w:t xml:space="preserve">to </w:t>
       </w:r>
       <w:r>
         <w:rPr>
@@ -88,52 +102,6 @@
           <w:szCs w:val="28"/>
           <w:lang w:val="en-US"/>
         </w:rPr>
-        <w:t>anoe</w:t>
-      </w:r>
-      <w:proofErr w:type="gramEnd"/>
-      <w:r>
-        <w:rPr>
-          <w:sz w:val="28"/>
-          <w:szCs w:val="28"/>
-          <w:lang w:val="en-US"/>
-        </w:rPr>
-        <w:t xml:space="preserve"> set up with the AVM, it was planned for this week to reflash my LG board. This, to switch from </w:t>
-      </w:r>
-      <w:proofErr w:type="spellStart"/>
-      <w:r>
-        <w:rPr>
-          <w:i/>
-          <w:sz w:val="28"/>
-          <w:szCs w:val="28"/>
-          <w:lang w:val="en-US"/>
-        </w:rPr>
-        <w:t>p.car</w:t>
-      </w:r>
-      <w:proofErr w:type="spellEnd"/>
-      <w:r>
-        <w:rPr>
-          <w:i/>
-          <w:sz w:val="28"/>
-          <w:szCs w:val="28"/>
-          <w:lang w:val="en-US"/>
-        </w:rPr>
-        <w:t xml:space="preserve"> </w:t>
-      </w:r>
-      <w:r>
-        <w:rPr>
-          <w:sz w:val="28"/>
-          <w:szCs w:val="28"/>
-          <w:lang w:val="en-US"/>
-        </w:rPr>
-        <w:t xml:space="preserve">to </w:t>
-      </w:r>
-      <w:r>
-        <w:rPr>
-          <w:i/>
-          <w:sz w:val="28"/>
-          <w:szCs w:val="28"/>
-          <w:lang w:val="en-US"/>
-        </w:rPr>
         <w:t>android q</w:t>
       </w:r>
       <w:r>
@@ -147,6 +115,8 @@
     </w:p>
     <w:p>
       <w:pPr>
+        <w:pStyle w:val="Normal"/>
+        <w:spacing w:before="0" w:after="160"/>
         <w:contextualSpacing/>
         <w:rPr>
           <w:sz w:val="24"/>
@@ -154,10 +124,18 @@
           <w:lang w:val="en-US"/>
         </w:rPr>
       </w:pPr>
+      <w:r>
+        <w:rPr>
+          <w:sz w:val="24"/>
+          <w:szCs w:val="24"/>
+          <w:lang w:val="en-US"/>
+        </w:rPr>
+      </w:r>
     </w:p>
     <w:p>
       <w:pPr>
-        <w:ind w:left="708"/>
+        <w:pStyle w:val="Normal"/>
+        <w:ind w:left="708" w:hanging="0"/>
         <w:jc w:val="center"/>
         <w:rPr>
           <w:sz w:val="52"/>
@@ -165,16 +143,12 @@
         </w:rPr>
       </w:pPr>
       <w:r>
-        <w:rPr>
-          <w:noProof/>
-          <w:sz w:val="52"/>
-          <w:szCs w:val="52"/>
-        </w:rPr>
+        <w:rPr/>
         <w:drawing>
-          <wp:inline distT="0" distB="0" distL="0" distR="0">
-            <wp:extent cx="4867889" cy="2738120"/>
-            <wp:effectExtent l="0" t="0" r="9525" b="5080"/>
-            <wp:docPr id="3" name="Image 3"/>
+          <wp:inline distT="0" distB="5080" distL="0" distR="9525">
+            <wp:extent cx="4867910" cy="2738120"/>
+            <wp:effectExtent l="0" t="0" r="0" b="0"/>
+            <wp:docPr id="1" name="Image 3" descr=""/>
             <wp:cNvGraphicFramePr>
               <a:graphicFrameLocks xmlns:a="http://schemas.openxmlformats.org/drawingml/2006/main" noChangeAspect="1"/>
             </wp:cNvGraphicFramePr>
@@ -182,25 +156,21 @@
               <a:graphicData uri="http://schemas.openxmlformats.org/drawingml/2006/picture">
                 <pic:pic xmlns:pic="http://schemas.openxmlformats.org/drawingml/2006/picture">
                   <pic:nvPicPr>
-                    <pic:cNvPr id="3" name="20191016_110028.jpg"/>
-                    <pic:cNvPicPr/>
+                    <pic:cNvPr id="1" name="Image 3" descr=""/>
+                    <pic:cNvPicPr>
+                      <a:picLocks noChangeAspect="1" noChangeArrowheads="1"/>
+                    </pic:cNvPicPr>
                   </pic:nvPicPr>
                   <pic:blipFill>
-                    <a:blip r:embed="rId6" cstate="print">
-                      <a:extLst>
-                        <a:ext uri="{28A0092B-C50C-407E-A947-70E740481C1C}">
-                          <a14:useLocalDpi xmlns:a14="http://schemas.microsoft.com/office/drawing/2010/main" val="0"/>
-                        </a:ext>
-                      </a:extLst>
-                    </a:blip>
+                    <a:blip r:embed="rId2"/>
                     <a:stretch>
                       <a:fillRect/>
                     </a:stretch>
                   </pic:blipFill>
-                  <pic:spPr>
+                  <pic:spPr bwMode="auto">
                     <a:xfrm>
                       <a:off x="0" y="0"/>
-                      <a:ext cx="4889494" cy="2750272"/>
+                      <a:ext cx="4867910" cy="2738120"/>
                     </a:xfrm>
                     <a:prstGeom prst="rect">
                       <a:avLst/>
@@ -216,7 +186,7 @@
     <w:p>
       <w:pPr>
         <w:pStyle w:val="NormalWeb"/>
-        <w:spacing w:before="0" w:beforeAutospacing="0" w:after="0" w:afterAutospacing="0"/>
+        <w:spacing w:beforeAutospacing="0" w:before="0" w:afterAutospacing="0" w:after="0"/>
         <w:rPr>
           <w:rFonts w:ascii="Calibri" w:hAnsi="Calibri" w:cs="Calibri"/>
           <w:color w:val="000000"/>
@@ -229,57 +199,7 @@
           <w:szCs w:val="28"/>
           <w:lang w:val="en-US"/>
         </w:rPr>
-        <w:t xml:space="preserve">For that, I started by creating my own build like last week but this time, it is a build for the android </w:t>
-      </w:r>
-      <w:proofErr w:type="gramStart"/>
-      <w:r>
-        <w:rPr>
-          <w:sz w:val="28"/>
-          <w:szCs w:val="28"/>
-          <w:lang w:val="en-US"/>
-        </w:rPr>
-        <w:t>q</w:t>
-      </w:r>
-      <w:proofErr w:type="gramEnd"/>
-      <w:r>
-        <w:rPr>
-          <w:sz w:val="28"/>
-          <w:szCs w:val="28"/>
-          <w:lang w:val="en-US"/>
-        </w:rPr>
-        <w:t xml:space="preserve"> </w:t>
-      </w:r>
-      <w:r>
-        <w:rPr>
-          <w:sz w:val="28"/>
-          <w:szCs w:val="28"/>
-          <w:lang w:val="en-US"/>
-        </w:rPr>
-        <w:t xml:space="preserve">so it was necessary to change </w:t>
-      </w:r>
-      <w:r>
-        <w:rPr>
-          <w:sz w:val="28"/>
-          <w:szCs w:val="28"/>
-          <w:lang w:val="en-US"/>
-        </w:rPr>
-        <w:t xml:space="preserve">the </w:t>
-      </w:r>
-      <w:r>
-        <w:rPr>
-          <w:sz w:val="28"/>
-          <w:szCs w:val="28"/>
-          <w:lang w:val="en-US"/>
-        </w:rPr>
-        <w:t xml:space="preserve">branch </w:t>
-      </w:r>
-      <w:r>
-        <w:rPr>
-          <w:sz w:val="28"/>
-          <w:szCs w:val="28"/>
-          <w:lang w:val="en-US"/>
-        </w:rPr>
-        <w:t xml:space="preserve">for the </w:t>
+        <w:t xml:space="preserve">For that, I started by creating my own build like last week but this time, it is a build for the android q so it was necessary to change the branch for the </w:t>
       </w:r>
       <w:r>
         <w:rPr>
@@ -288,64 +208,19 @@
           <w:szCs w:val="28"/>
           <w:lang w:val="en-US"/>
         </w:rPr>
-        <w:t xml:space="preserve">repo </w:t>
-      </w:r>
-      <w:proofErr w:type="spellStart"/>
-      <w:r>
-        <w:rPr>
-          <w:i/>
+        <w:t>repo init</w:t>
+      </w:r>
+      <w:r>
+        <w:rPr>
           <w:sz w:val="28"/>
           <w:szCs w:val="28"/>
           <w:lang w:val="en-US"/>
         </w:rPr>
-        <w:t>init</w:t>
-      </w:r>
-      <w:r>
-        <w:rPr>
-          <w:sz w:val="28"/>
-          <w:szCs w:val="28"/>
-          <w:lang w:val="en-US"/>
-        </w:rPr>
-        <w:t>.</w:t>
-      </w:r>
-      <w:proofErr w:type="spellEnd"/>
-      <w:r>
-        <w:rPr>
-          <w:sz w:val="28"/>
-          <w:szCs w:val="28"/>
-          <w:lang w:val="en-US"/>
-        </w:rPr>
-        <w:t xml:space="preserve"> For this</w:t>
-      </w:r>
-      <w:r>
-        <w:rPr>
-          <w:sz w:val="28"/>
-          <w:szCs w:val="28"/>
-          <w:lang w:val="en-US"/>
-        </w:rPr>
-        <w:t xml:space="preserve">, I take the following repo </w:t>
-      </w:r>
-      <w:proofErr w:type="spellStart"/>
-      <w:r>
-        <w:rPr>
-          <w:sz w:val="28"/>
-          <w:szCs w:val="28"/>
-          <w:lang w:val="en-US"/>
-        </w:rPr>
-        <w:t>init</w:t>
-      </w:r>
-      <w:proofErr w:type="spellEnd"/>
-      <w:r>
-        <w:rPr>
-          <w:sz w:val="28"/>
-          <w:szCs w:val="28"/>
-          <w:lang w:val="en-US"/>
-        </w:rPr>
-        <w:t xml:space="preserve"> </w:t>
-      </w:r>
-      <w:r>
-        <w:rPr>
-          <w:rFonts w:ascii="Calibri" w:hAnsi="Calibri" w:cs="Calibri"/>
+        <w:t xml:space="preserve">. For this, I take the following repo init </w:t>
+      </w:r>
+      <w:r>
+        <w:rPr>
+          <w:rFonts w:cs="Calibri" w:ascii="Calibri" w:hAnsi="Calibri"/>
           <w:color w:val="000000"/>
           <w:lang w:val="en-US"/>
         </w:rPr>
@@ -355,17 +230,14 @@
     <w:p>
       <w:pPr>
         <w:pStyle w:val="NormalWeb"/>
-        <w:spacing w:before="0" w:beforeAutospacing="0" w:after="0" w:afterAutospacing="0"/>
-        <w:rPr>
-          <w:rFonts w:ascii="Calibri" w:hAnsi="Calibri" w:cs="Calibri"/>
-          <w:lang w:val="en-US"/>
-        </w:rPr>
+        <w:spacing w:beforeAutospacing="0" w:before="0" w:afterAutospacing="0" w:after="0"/>
+        <w:rPr/>
       </w:pPr>
-      <w:hyperlink r:id="rId7" w:history="1">
+      <w:hyperlink r:id="rId3">
         <w:r>
           <w:rPr>
-            <w:rStyle w:val="Lienhypertexte"/>
-            <w:rFonts w:ascii="Calibri" w:hAnsi="Calibri" w:cs="Calibri"/>
+            <w:rStyle w:val="InternetLink"/>
+            <w:rFonts w:cs="Calibri" w:ascii="Calibri" w:hAnsi="Calibri"/>
             <w:b/>
             <w:bCs/>
             <w:lang w:val="en-US"/>
@@ -375,7 +247,7 @@
       </w:hyperlink>
       <w:r>
         <w:rPr>
-          <w:rFonts w:ascii="Calibri" w:hAnsi="Calibri" w:cs="Calibri"/>
+          <w:rFonts w:cs="Calibri" w:ascii="Calibri" w:hAnsi="Calibri"/>
           <w:b/>
           <w:bCs/>
           <w:color w:val="000000"/>
@@ -383,39 +255,37 @@
         </w:rPr>
         <w:t xml:space="preserve"> -b release_aivi2_03.05.30.Q0M.sit -m default.xml</w:t>
       </w:r>
-      <w:bookmarkStart w:id="0" w:name="_GoBack"/>
-      <w:bookmarkEnd w:id="0"/>
     </w:p>
     <w:p>
       <w:pPr>
+        <w:pStyle w:val="Normal"/>
         <w:rPr>
           <w:sz w:val="28"/>
           <w:szCs w:val="28"/>
           <w:lang w:val="en-US"/>
         </w:rPr>
       </w:pPr>
+      <w:r>
+        <w:rPr>
+          <w:sz w:val="28"/>
+          <w:szCs w:val="28"/>
+          <w:lang w:val="en-US"/>
+        </w:rPr>
+      </w:r>
     </w:p>
     <w:p>
       <w:pPr>
-        <w:ind w:left="708"/>
-        <w:rPr>
-          <w:sz w:val="28"/>
-          <w:szCs w:val="28"/>
-          <w:lang w:val="en-US"/>
-        </w:rPr>
+        <w:pStyle w:val="Normal"/>
+        <w:ind w:left="708" w:hanging="0"/>
+        <w:rPr/>
       </w:pPr>
       <w:r>
-        <w:rPr>
-          <w:noProof/>
-          <w:sz w:val="28"/>
-          <w:szCs w:val="28"/>
-          <w:lang w:val="en-US"/>
-        </w:rPr>
+        <w:rPr/>
         <w:drawing>
-          <wp:inline distT="0" distB="0" distL="0" distR="0">
-            <wp:extent cx="5537337" cy="3114675"/>
-            <wp:effectExtent l="0" t="0" r="6350" b="0"/>
-            <wp:docPr id="5" name="Image 5"/>
+          <wp:inline distT="0" distB="0" distL="0" distR="6350">
+            <wp:extent cx="5537200" cy="3114675"/>
+            <wp:effectExtent l="0" t="0" r="0" b="0"/>
+            <wp:docPr id="2" name="Image 5" descr=""/>
             <wp:cNvGraphicFramePr>
               <a:graphicFrameLocks xmlns:a="http://schemas.openxmlformats.org/drawingml/2006/main" noChangeAspect="1"/>
             </wp:cNvGraphicFramePr>
@@ -423,25 +293,21 @@
               <a:graphicData uri="http://schemas.openxmlformats.org/drawingml/2006/picture">
                 <pic:pic xmlns:pic="http://schemas.openxmlformats.org/drawingml/2006/picture">
                   <pic:nvPicPr>
-                    <pic:cNvPr id="5" name="accueilLG.png"/>
-                    <pic:cNvPicPr/>
+                    <pic:cNvPr id="2" name="Image 5" descr=""/>
+                    <pic:cNvPicPr>
+                      <a:picLocks noChangeAspect="1" noChangeArrowheads="1"/>
+                    </pic:cNvPicPr>
                   </pic:nvPicPr>
                   <pic:blipFill>
-                    <a:blip r:embed="rId8" cstate="print">
-                      <a:extLst>
-                        <a:ext uri="{28A0092B-C50C-407E-A947-70E740481C1C}">
-                          <a14:useLocalDpi xmlns:a14="http://schemas.microsoft.com/office/drawing/2010/main" val="0"/>
-                        </a:ext>
-                      </a:extLst>
-                    </a:blip>
+                    <a:blip r:embed="rId4"/>
                     <a:stretch>
                       <a:fillRect/>
                     </a:stretch>
                   </pic:blipFill>
-                  <pic:spPr>
+                  <pic:spPr bwMode="auto">
                     <a:xfrm>
                       <a:off x="0" y="0"/>
-                      <a:ext cx="5554970" cy="3124594"/>
+                      <a:ext cx="5537200" cy="3114675"/>
                     </a:xfrm>
                     <a:prstGeom prst="rect">
                       <a:avLst/>
@@ -454,71 +320,56 @@
         </w:drawing>
       </w:r>
     </w:p>
+    <w:p>
+      <w:pPr>
+        <w:pStyle w:val="Normal"/>
+        <w:ind w:left="708" w:hanging="0"/>
+        <w:rPr/>
+      </w:pPr>
+      <w:r>
+        <w:rPr/>
+      </w:r>
+    </w:p>
+    <w:p>
+      <w:pPr>
+        <w:pStyle w:val="Normal"/>
+        <w:spacing w:before="0" w:after="160"/>
+        <w:ind w:left="708" w:hanging="0"/>
+        <w:rPr/>
+      </w:pPr>
+      <w:r>
+        <w:rPr/>
+        <w:t>on ajoute ceci pour voir</w:t>
+      </w:r>
+    </w:p>
     <w:sectPr>
-      <w:headerReference w:type="even" r:id="rId9"/>
-      <w:headerReference w:type="default" r:id="rId10"/>
-      <w:footerReference w:type="even" r:id="rId11"/>
-      <w:footerReference w:type="default" r:id="rId12"/>
-      <w:headerReference w:type="first" r:id="rId13"/>
-      <w:footerReference w:type="first" r:id="rId14"/>
+      <w:headerReference w:type="default" r:id="rId5"/>
+      <w:footerReference w:type="default" r:id="rId6"/>
+      <w:type w:val="nextPage"/>
       <w:pgSz w:w="11906" w:h="16838"/>
-      <w:pgMar w:top="1440" w:right="1440" w:bottom="1440" w:left="1440" w:header="708" w:footer="708" w:gutter="0"/>
-      <w:cols w:space="708"/>
-      <w:docGrid w:linePitch="360"/>
+      <w:pgMar w:left="1440" w:right="1440" w:header="708" w:top="1440" w:footer="708" w:bottom="1440" w:gutter="0"/>
+      <w:pgNumType w:fmt="decimal"/>
+      <w:formProt w:val="false"/>
+      <w:textDirection w:val="lrTb"/>
+      <w:docGrid w:type="default" w:linePitch="360" w:charSpace="4294965247"/>
     </w:sectPr>
   </w:body>
 </w:document>
 </file>
 
-<file path=word/endnotes.xml><?xml version="1.0" encoding="utf-8"?>
-<w:endnotes xmlns:wpc="http://schemas.microsoft.com/office/word/2010/wordprocessingCanvas" xmlns:cx="http://schemas.microsoft.com/office/drawing/2014/chartex" xmlns:cx1="http://schemas.microsoft.com/office/drawing/2015/9/8/chartex" xmlns:cx2="http://schemas.microsoft.com/office/drawing/2015/10/21/chartex" xmlns:cx3="http://schemas.microsoft.com/office/drawing/2016/5/9/chartex" xmlns:cx4="http://schemas.microsoft.com/office/drawing/2016/5/10/chartex" xmlns:cx5="http://schemas.microsoft.com/office/drawing/2016/5/11/chartex" xmlns:cx6="http://schemas.microsoft.com/office/drawing/2016/5/12/chartex" xmlns:cx7="http://schemas.microsoft.com/office/drawing/2016/5/13/chartex" xmlns:cx8="http://schemas.microsoft.com/office/drawing/2016/5/14/chartex" xmlns:mc="http://schemas.openxmlformats.org/markup-compatibility/2006" xmlns:aink="http://schemas.microsoft.com/office/drawing/2016/ink" xmlns:am3d="http://schemas.microsoft.com/office/drawing/2017/model3d" xmlns:o="urn:schemas-microsoft-com:office:office" xmlns:r="http://schemas.openxmlformats.org/officeDocument/2006/relationships" xmlns:m="http://schemas.openxmlformats.org/officeDocument/2006/math" xmlns:v="urn:schemas-microsoft-com:vml" xmlns:wp14="http://schemas.microsoft.com/office/word/2010/wordprocessingDrawing" xmlns:wp="http://schemas.openxmlformats.org/drawingml/2006/wordprocessingDrawing" xmlns:w10="urn:schemas-microsoft-com:office:word" xmlns:w="http://schemas.openxmlformats.org/wordprocessingml/2006/main" xmlns:w14="http://schemas.microsoft.com/office/word/2010/wordml" xmlns:w15="http://schemas.microsoft.com/office/word/2012/wordml" xmlns:w16cid="http://schemas.microsoft.com/office/word/2016/wordml/cid" xmlns:w16se="http://schemas.microsoft.com/office/word/2015/wordml/symex" xmlns:wpg="http://schemas.microsoft.com/office/word/2010/wordprocessingGroup" xmlns:wpi="http://schemas.microsoft.com/office/word/2010/wordprocessingInk" xmlns:wne="http://schemas.microsoft.com/office/word/2006/wordml" xmlns:wps="http://schemas.microsoft.com/office/word/2010/wordprocessingShape" mc:Ignorable="w14 w15 w16se w16cid wp14">
-  <w:endnote w:type="separator" w:id="-1">
-    <w:p>
-      <w:pPr>
-        <w:spacing w:after="0" w:line="240" w:lineRule="auto"/>
-      </w:pPr>
-      <w:r>
-        <w:separator/>
-      </w:r>
-    </w:p>
-  </w:endnote>
-  <w:endnote w:type="continuationSeparator" w:id="0">
-    <w:p>
-      <w:pPr>
-        <w:spacing w:after="0" w:line="240" w:lineRule="auto"/>
-      </w:pPr>
-      <w:r>
-        <w:continuationSeparator/>
-      </w:r>
-    </w:p>
-  </w:endnote>
-</w:endnotes>
-</file>
-
 <file path=word/footer1.xml><?xml version="1.0" encoding="utf-8"?>
-<w:ftr xmlns:wpc="http://schemas.microsoft.com/office/word/2010/wordprocessingCanvas" xmlns:cx="http://schemas.microsoft.com/office/drawing/2014/chartex" xmlns:cx1="http://schemas.microsoft.com/office/drawing/2015/9/8/chartex" xmlns:cx2="http://schemas.microsoft.com/office/drawing/2015/10/21/chartex" xmlns:cx3="http://schemas.microsoft.com/office/drawing/2016/5/9/chartex" xmlns:cx4="http://schemas.microsoft.com/office/drawing/2016/5/10/chartex" xmlns:cx5="http://schemas.microsoft.com/office/drawing/2016/5/11/chartex" xmlns:cx6="http://schemas.microsoft.com/office/drawing/2016/5/12/chartex" xmlns:cx7="http://schemas.microsoft.com/office/drawing/2016/5/13/chartex" xmlns:cx8="http://schemas.microsoft.com/office/drawing/2016/5/14/chartex" xmlns:mc="http://schemas.openxmlformats.org/markup-compatibility/2006" xmlns:aink="http://schemas.microsoft.com/office/drawing/2016/ink" xmlns:am3d="http://schemas.microsoft.com/office/drawing/2017/model3d" xmlns:o="urn:schemas-microsoft-com:office:office" xmlns:r="http://schemas.openxmlformats.org/officeDocument/2006/relationships" xmlns:m="http://schemas.openxmlformats.org/officeDocument/2006/math" xmlns:v="urn:schemas-microsoft-com:vml" xmlns:wp14="http://schemas.microsoft.com/office/word/2010/wordprocessingDrawing" xmlns:wp="http://schemas.openxmlformats.org/drawingml/2006/wordprocessingDrawing" xmlns:w10="urn:schemas-microsoft-com:office:word" xmlns:w="http://schemas.openxmlformats.org/wordprocessingml/2006/main" xmlns:w14="http://schemas.microsoft.com/office/word/2010/wordml" xmlns:w15="http://schemas.microsoft.com/office/word/2012/wordml" xmlns:w16cid="http://schemas.microsoft.com/office/word/2016/wordml/cid" xmlns:w16se="http://schemas.microsoft.com/office/word/2015/wordml/symex" xmlns:wpg="http://schemas.microsoft.com/office/word/2010/wordprocessingGroup" xmlns:wpi="http://schemas.microsoft.com/office/word/2010/wordprocessingInk" xmlns:wne="http://schemas.microsoft.com/office/word/2006/wordml" xmlns:wps="http://schemas.microsoft.com/office/word/2010/wordprocessingShape" mc:Ignorable="w14 w15 w16se w16cid wp14">
+<w:ftr xmlns:o="urn:schemas-microsoft-com:office:office" xmlns:r="http://schemas.openxmlformats.org/officeDocument/2006/relationships" xmlns:v="urn:schemas-microsoft-com:vml" xmlns:w="http://schemas.openxmlformats.org/wordprocessingml/2006/main" xmlns:w10="urn:schemas-microsoft-com:office:word" xmlns:wp="http://schemas.openxmlformats.org/drawingml/2006/wordprocessingDrawing" xmlns:wps="http://schemas.microsoft.com/office/word/2010/wordprocessingShape" xmlns:wpg="http://schemas.microsoft.com/office/word/2010/wordprocessingGroup" xmlns:mc="http://schemas.openxmlformats.org/markup-compatibility/2006" xmlns:wp14="http://schemas.microsoft.com/office/word/2010/wordprocessingDrawing" xmlns:w14="http://schemas.microsoft.com/office/word/2010/wordml" mc:Ignorable="w14 wp14">
   <w:p>
     <w:pPr>
-      <w:pStyle w:val="Pieddepage"/>
-    </w:pPr>
-  </w:p>
-</w:ftr>
-</file>
-
-<file path=word/footer2.xml><?xml version="1.0" encoding="utf-8"?>
-<w:ftr xmlns:wpc="http://schemas.microsoft.com/office/word/2010/wordprocessingCanvas" xmlns:cx="http://schemas.microsoft.com/office/drawing/2014/chartex" xmlns:cx1="http://schemas.microsoft.com/office/drawing/2015/9/8/chartex" xmlns:cx2="http://schemas.microsoft.com/office/drawing/2015/10/21/chartex" xmlns:cx3="http://schemas.microsoft.com/office/drawing/2016/5/9/chartex" xmlns:cx4="http://schemas.microsoft.com/office/drawing/2016/5/10/chartex" xmlns:cx5="http://schemas.microsoft.com/office/drawing/2016/5/11/chartex" xmlns:cx6="http://schemas.microsoft.com/office/drawing/2016/5/12/chartex" xmlns:cx7="http://schemas.microsoft.com/office/drawing/2016/5/13/chartex" xmlns:cx8="http://schemas.microsoft.com/office/drawing/2016/5/14/chartex" xmlns:mc="http://schemas.openxmlformats.org/markup-compatibility/2006" xmlns:aink="http://schemas.microsoft.com/office/drawing/2016/ink" xmlns:am3d="http://schemas.microsoft.com/office/drawing/2017/model3d" xmlns:o="urn:schemas-microsoft-com:office:office" xmlns:r="http://schemas.openxmlformats.org/officeDocument/2006/relationships" xmlns:m="http://schemas.openxmlformats.org/officeDocument/2006/math" xmlns:v="urn:schemas-microsoft-com:vml" xmlns:wp14="http://schemas.microsoft.com/office/word/2010/wordprocessingDrawing" xmlns:wp="http://schemas.openxmlformats.org/drawingml/2006/wordprocessingDrawing" xmlns:w10="urn:schemas-microsoft-com:office:word" xmlns:w="http://schemas.openxmlformats.org/wordprocessingml/2006/main" xmlns:w14="http://schemas.microsoft.com/office/word/2010/wordml" xmlns:w15="http://schemas.microsoft.com/office/word/2012/wordml" xmlns:w16cid="http://schemas.microsoft.com/office/word/2016/wordml/cid" xmlns:w16se="http://schemas.microsoft.com/office/word/2015/wordml/symex" xmlns:wpg="http://schemas.microsoft.com/office/word/2010/wordprocessingGroup" xmlns:wpi="http://schemas.microsoft.com/office/word/2010/wordprocessingInk" xmlns:wne="http://schemas.microsoft.com/office/word/2006/wordml" xmlns:wps="http://schemas.microsoft.com/office/word/2010/wordprocessingShape" mc:Ignorable="w14 w15 w16se w16cid wp14">
-  <w:p>
-    <w:pPr>
-      <w:pStyle w:val="Pieddepage"/>
+      <w:pStyle w:val="Footer"/>
+      <w:rPr/>
     </w:pPr>
     <w:r>
-      <w:rPr>
-        <w:noProof/>
-      </w:rPr>
+      <w:rPr/>
       <mc:AlternateContent>
         <mc:Choice Requires="wps">
           <w:drawing>
-            <wp:anchor distT="0" distB="0" distL="114300" distR="114300" simplePos="0" relativeHeight="251659264" behindDoc="0" locked="0" layoutInCell="0" allowOverlap="1">
+            <wp:anchor behindDoc="1" distT="0" distB="0" distL="114300" distR="114300" simplePos="0" locked="0" layoutInCell="1" allowOverlap="1" relativeHeight="3">
               <wp:simplePos x="0" y="0"/>
               <wp:positionH relativeFrom="page">
                 <wp:posOffset>0</wp:posOffset>
@@ -526,42 +377,39 @@
               <wp:positionV relativeFrom="page">
                 <wp:posOffset>10248900</wp:posOffset>
               </wp:positionV>
-              <wp:extent cx="7560310" cy="252095"/>
+              <wp:extent cx="7560945" cy="252730"/>
               <wp:effectExtent l="0" t="0" r="0" b="14605"/>
               <wp:wrapNone/>
-              <wp:docPr id="1" name="MSIPCM86134cf3bdd3269bfaff1e54" descr="{&quot;HashCode&quot;:-424964394,&quot;Height&quot;:841.0,&quot;Width&quot;:595.0,&quot;Placement&quot;:&quot;Footer&quot;,&quot;Index&quot;:&quot;Primary&quot;,&quot;Section&quot;:1,&quot;Top&quot;:0.0,&quot;Left&quot;:0.0}"/>
-              <wp:cNvGraphicFramePr/>
+              <wp:docPr id="3" name="MSIPCM86134cf3bdd3269bfaff1e54" descr="{&quot;HashCode&quot;:-424964394,&quot;Height&quot;:841.0,&quot;Width&quot;:595.0,&quot;Placement&quot;:&quot;Footer&quot;,&quot;Index&quot;:&quot;Primary&quot;,&quot;Section&quot;:1,&quot;Top&quot;:0.0,&quot;Left&quot;:0.0}"/>
               <a:graphic xmlns:a="http://schemas.openxmlformats.org/drawingml/2006/main">
                 <a:graphicData uri="http://schemas.microsoft.com/office/word/2010/wordprocessingShape">
                   <wps:wsp>
-                    <wps:cNvSpPr txBox="1"/>
+                    <wps:cNvSpPr/>
                     <wps:spPr>
                       <a:xfrm>
                         <a:off x="0" y="0"/>
-                        <a:ext cx="7560310" cy="252095"/>
+                        <a:ext cx="7560360" cy="252000"/>
                       </a:xfrm>
                       <a:prstGeom prst="rect">
                         <a:avLst/>
                       </a:prstGeom>
                       <a:noFill/>
-                      <a:ln w="6350">
+                      <a:ln w="6480">
                         <a:noFill/>
                       </a:ln>
-                      <a:extLst>
-                        <a:ext uri="{91240B29-F687-4F45-9708-019B960494DF}">
-                          <a14:hiddenLine xmlns:a14="http://schemas.microsoft.com/office/drawing/2010/main" w="6350">
-                            <a:solidFill>
-                              <a:prstClr val="black"/>
-                            </a:solidFill>
-                          </a14:hiddenLine>
-                        </a:ext>
-                      </a:extLst>
                     </wps:spPr>
+                    <wps:style>
+                      <a:lnRef idx="0"/>
+                      <a:fillRef idx="0"/>
+                      <a:effectRef idx="0"/>
+                      <a:fontRef idx="minor"/>
+                    </wps:style>
                     <wps:txbx>
                       <w:txbxContent>
                         <w:p>
                           <w:pPr>
-                            <w:spacing w:after="0"/>
+                            <w:pStyle w:val="FrameContents"/>
+                            <w:spacing w:before="0" w:after="0"/>
                             <w:jc w:val="right"/>
                             <w:rPr>
                               <w:rFonts w:ascii="Arial" w:hAnsi="Arial"/>
@@ -569,31 +417,19 @@
                               <w:sz w:val="20"/>
                             </w:rPr>
                           </w:pPr>
-                          <w:proofErr w:type="spellStart"/>
                           <w:r>
                             <w:rPr>
                               <w:rFonts w:ascii="Arial" w:hAnsi="Arial"/>
                               <w:color w:val="000000"/>
                               <w:sz w:val="20"/>
                             </w:rPr>
-                            <w:t>Confidential</w:t>
-                          </w:r>
-                          <w:proofErr w:type="spellEnd"/>
-                          <w:r>
-                            <w:rPr>
-                              <w:rFonts w:ascii="Arial" w:hAnsi="Arial"/>
-                              <w:color w:val="000000"/>
-                              <w:sz w:val="20"/>
-                            </w:rPr>
-                            <w:t xml:space="preserve"> C</w:t>
+                            <w:t>Confidential C</w:t>
                           </w:r>
                         </w:p>
                       </w:txbxContent>
                     </wps:txbx>
-                    <wps:bodyPr rot="0" spcFirstLastPara="0" vertOverflow="overflow" horzOverflow="overflow" vert="horz" wrap="square" lIns="91440" tIns="0" rIns="254000" bIns="0" numCol="1" spcCol="0" rtlCol="0" fromWordArt="0" anchor="b" anchorCtr="0" forceAA="0" compatLnSpc="1">
-                      <a:prstTxWarp prst="textNoShape">
-                        <a:avLst/>
-                      </a:prstTxWarp>
+                    <wps:bodyPr rIns="254160" tIns="0" bIns="0" anchor="b">
+                      <a:prstTxWarp prst="textNoShape"/>
                       <a:noAutofit/>
                     </wps:bodyPr>
                   </wps:wsp>
@@ -604,17 +440,16 @@
         </mc:Choice>
         <mc:Fallback>
           <w:pict>
-            <v:shapetype id="_x0000_t202" coordsize="21600,21600" o:spt="202" path="m,l,21600r21600,l21600,xe">
-              <v:stroke joinstyle="miter"/>
-              <v:path gradientshapeok="t" o:connecttype="rect"/>
-            </v:shapetype>
-            <v:shape id="MSIPCM86134cf3bdd3269bfaff1e54" o:spid="_x0000_s1026" type="#_x0000_t202" alt="{&quot;HashCode&quot;:-424964394,&quot;Height&quot;:841.0,&quot;Width&quot;:595.0,&quot;Placement&quot;:&quot;Footer&quot;,&quot;Index&quot;:&quot;Primary&quot;,&quot;Section&quot;:1,&quot;Top&quot;:0.0,&quot;Left&quot;:0.0}" style="position:absolute;margin-left:0;margin-top:807pt;width:595.3pt;height:19.85pt;z-index:251659264;visibility:visible;mso-wrap-style:square;mso-wrap-distance-left:9pt;mso-wrap-distance-top:0;mso-wrap-distance-right:9pt;mso-wrap-distance-bottom:0;mso-position-horizontal:absolute;mso-position-horizontal-relative:page;mso-position-vertical:absolute;mso-position-vertical-relative:page;v-text-anchor:bottom" o:gfxdata="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" o:allowincell="f" filled="f" stroked="f" strokeweight=".5pt">
-              <v:fill o:detectmouseclick="t"/>
-              <v:textbox inset=",0,20pt,0">
+            <v:rect id="shape_0" ID="MSIPCM86134cf3bdd3269bfaff1e54" stroked="f" style="position:absolute;margin-left:0pt;margin-top:807pt;width:595.25pt;height:19.8pt;mso-position-horizontal-relative:page;mso-position-vertical-relative:page">
+              <w10:wrap type="square"/>
+              <v:fill o:detectmouseclick="t" on="false"/>
+              <v:stroke color="#3465a4" weight="6480" joinstyle="round" endcap="flat"/>
+              <v:textbox>
                 <w:txbxContent>
                   <w:p>
                     <w:pPr>
-                      <w:spacing w:after="0"/>
+                      <w:pStyle w:val="FrameContents"/>
+                      <w:spacing w:before="0" w:after="0"/>
                       <w:jc w:val="right"/>
                       <w:rPr>
                         <w:rFonts w:ascii="Arial" w:hAnsi="Arial"/>
@@ -622,29 +457,18 @@
                         <w:sz w:val="20"/>
                       </w:rPr>
                     </w:pPr>
-                    <w:proofErr w:type="spellStart"/>
                     <w:r>
                       <w:rPr>
                         <w:rFonts w:ascii="Arial" w:hAnsi="Arial"/>
                         <w:color w:val="000000"/>
                         <w:sz w:val="20"/>
                       </w:rPr>
-                      <w:t>Confidential</w:t>
-                    </w:r>
-                    <w:proofErr w:type="spellEnd"/>
-                    <w:r>
-                      <w:rPr>
-                        <w:rFonts w:ascii="Arial" w:hAnsi="Arial"/>
-                        <w:color w:val="000000"/>
-                        <w:sz w:val="20"/>
-                      </w:rPr>
-                      <w:t xml:space="preserve"> C</w:t>
+                      <w:t>Confidential C</w:t>
                     </w:r>
                   </w:p>
                 </w:txbxContent>
               </v:textbox>
-              <w10:wrap anchorx="page" anchory="page"/>
-            </v:shape>
+            </v:rect>
           </w:pict>
         </mc:Fallback>
       </mc:AlternateContent>
@@ -653,99 +477,46 @@
 </w:ftr>
 </file>
 
-<file path=word/footer3.xml><?xml version="1.0" encoding="utf-8"?>
-<w:ftr xmlns:wpc="http://schemas.microsoft.com/office/word/2010/wordprocessingCanvas" xmlns:cx="http://schemas.microsoft.com/office/drawing/2014/chartex" xmlns:cx1="http://schemas.microsoft.com/office/drawing/2015/9/8/chartex" xmlns:cx2="http://schemas.microsoft.com/office/drawing/2015/10/21/chartex" xmlns:cx3="http://schemas.microsoft.com/office/drawing/2016/5/9/chartex" xmlns:cx4="http://schemas.microsoft.com/office/drawing/2016/5/10/chartex" xmlns:cx5="http://schemas.microsoft.com/office/drawing/2016/5/11/chartex" xmlns:cx6="http://schemas.microsoft.com/office/drawing/2016/5/12/chartex" xmlns:cx7="http://schemas.microsoft.com/office/drawing/2016/5/13/chartex" xmlns:cx8="http://schemas.microsoft.com/office/drawing/2016/5/14/chartex" xmlns:mc="http://schemas.openxmlformats.org/markup-compatibility/2006" xmlns:aink="http://schemas.microsoft.com/office/drawing/2016/ink" xmlns:am3d="http://schemas.microsoft.com/office/drawing/2017/model3d" xmlns:o="urn:schemas-microsoft-com:office:office" xmlns:r="http://schemas.openxmlformats.org/officeDocument/2006/relationships" xmlns:m="http://schemas.openxmlformats.org/officeDocument/2006/math" xmlns:v="urn:schemas-microsoft-com:vml" xmlns:wp14="http://schemas.microsoft.com/office/word/2010/wordprocessingDrawing" xmlns:wp="http://schemas.openxmlformats.org/drawingml/2006/wordprocessingDrawing" xmlns:w10="urn:schemas-microsoft-com:office:word" xmlns:w="http://schemas.openxmlformats.org/wordprocessingml/2006/main" xmlns:w14="http://schemas.microsoft.com/office/word/2010/wordml" xmlns:w15="http://schemas.microsoft.com/office/word/2012/wordml" xmlns:w16cid="http://schemas.microsoft.com/office/word/2016/wordml/cid" xmlns:w16se="http://schemas.microsoft.com/office/word/2015/wordml/symex" xmlns:wpg="http://schemas.microsoft.com/office/word/2010/wordprocessingGroup" xmlns:wpi="http://schemas.microsoft.com/office/word/2010/wordprocessingInk" xmlns:wne="http://schemas.microsoft.com/office/word/2006/wordml" xmlns:wps="http://schemas.microsoft.com/office/word/2010/wordprocessingShape" mc:Ignorable="w14 w15 w16se w16cid wp14">
+<file path=word/header1.xml><?xml version="1.0" encoding="utf-8"?>
+<w:hdr xmlns:o="urn:schemas-microsoft-com:office:office" xmlns:r="http://schemas.openxmlformats.org/officeDocument/2006/relationships" xmlns:v="urn:schemas-microsoft-com:vml" xmlns:w="http://schemas.openxmlformats.org/wordprocessingml/2006/main" xmlns:w10="urn:schemas-microsoft-com:office:word" xmlns:wp="http://schemas.openxmlformats.org/drawingml/2006/wordprocessingDrawing" xmlns:wps="http://schemas.microsoft.com/office/word/2010/wordprocessingShape" xmlns:wpg="http://schemas.microsoft.com/office/word/2010/wordprocessingGroup" xmlns:mc="http://schemas.openxmlformats.org/markup-compatibility/2006" xmlns:wp14="http://schemas.microsoft.com/office/word/2010/wordprocessingDrawing" xmlns:w14="http://schemas.microsoft.com/office/word/2010/wordml" mc:Ignorable="w14 wp14">
   <w:p>
     <w:pPr>
-      <w:pStyle w:val="Pieddepage"/>
+      <w:pStyle w:val="Header"/>
+      <w:rPr/>
     </w:pPr>
-  </w:p>
-</w:ftr>
-</file>
-
-<file path=word/footnotes.xml><?xml version="1.0" encoding="utf-8"?>
-<w:footnotes xmlns:wpc="http://schemas.microsoft.com/office/word/2010/wordprocessingCanvas" xmlns:cx="http://schemas.microsoft.com/office/drawing/2014/chartex" xmlns:cx1="http://schemas.microsoft.com/office/drawing/2015/9/8/chartex" xmlns:cx2="http://schemas.microsoft.com/office/drawing/2015/10/21/chartex" xmlns:cx3="http://schemas.microsoft.com/office/drawing/2016/5/9/chartex" xmlns:cx4="http://schemas.microsoft.com/office/drawing/2016/5/10/chartex" xmlns:cx5="http://schemas.microsoft.com/office/drawing/2016/5/11/chartex" xmlns:cx6="http://schemas.microsoft.com/office/drawing/2016/5/12/chartex" xmlns:cx7="http://schemas.microsoft.com/office/drawing/2016/5/13/chartex" xmlns:cx8="http://schemas.microsoft.com/office/drawing/2016/5/14/chartex" xmlns:mc="http://schemas.openxmlformats.org/markup-compatibility/2006" xmlns:aink="http://schemas.microsoft.com/office/drawing/2016/ink" xmlns:am3d="http://schemas.microsoft.com/office/drawing/2017/model3d" xmlns:o="urn:schemas-microsoft-com:office:office" xmlns:r="http://schemas.openxmlformats.org/officeDocument/2006/relationships" xmlns:m="http://schemas.openxmlformats.org/officeDocument/2006/math" xmlns:v="urn:schemas-microsoft-com:vml" xmlns:wp14="http://schemas.microsoft.com/office/word/2010/wordprocessingDrawing" xmlns:wp="http://schemas.openxmlformats.org/drawingml/2006/wordprocessingDrawing" xmlns:w10="urn:schemas-microsoft-com:office:word" xmlns:w="http://schemas.openxmlformats.org/wordprocessingml/2006/main" xmlns:w14="http://schemas.microsoft.com/office/word/2010/wordml" xmlns:w15="http://schemas.microsoft.com/office/word/2012/wordml" xmlns:w16cid="http://schemas.microsoft.com/office/word/2016/wordml/cid" xmlns:w16se="http://schemas.microsoft.com/office/word/2015/wordml/symex" xmlns:wpg="http://schemas.microsoft.com/office/word/2010/wordprocessingGroup" xmlns:wpi="http://schemas.microsoft.com/office/word/2010/wordprocessingInk" xmlns:wne="http://schemas.microsoft.com/office/word/2006/wordml" xmlns:wps="http://schemas.microsoft.com/office/word/2010/wordprocessingShape" mc:Ignorable="w14 w15 w16se w16cid wp14">
-  <w:footnote w:type="separator" w:id="-1">
-    <w:p>
-      <w:pPr>
-        <w:spacing w:after="0" w:line="240" w:lineRule="auto"/>
-      </w:pPr>
-      <w:r>
-        <w:separator/>
-      </w:r>
-    </w:p>
-  </w:footnote>
-  <w:footnote w:type="continuationSeparator" w:id="0">
-    <w:p>
-      <w:pPr>
-        <w:spacing w:after="0" w:line="240" w:lineRule="auto"/>
-      </w:pPr>
-      <w:r>
-        <w:continuationSeparator/>
-      </w:r>
-    </w:p>
-  </w:footnote>
-</w:footnotes>
-</file>
-
-<file path=word/header1.xml><?xml version="1.0" encoding="utf-8"?>
-<w:hdr xmlns:wpc="http://schemas.microsoft.com/office/word/2010/wordprocessingCanvas" xmlns:cx="http://schemas.microsoft.com/office/drawing/2014/chartex" xmlns:cx1="http://schemas.microsoft.com/office/drawing/2015/9/8/chartex" xmlns:cx2="http://schemas.microsoft.com/office/drawing/2015/10/21/chartex" xmlns:cx3="http://schemas.microsoft.com/office/drawing/2016/5/9/chartex" xmlns:cx4="http://schemas.microsoft.com/office/drawing/2016/5/10/chartex" xmlns:cx5="http://schemas.microsoft.com/office/drawing/2016/5/11/chartex" xmlns:cx6="http://schemas.microsoft.com/office/drawing/2016/5/12/chartex" xmlns:cx7="http://schemas.microsoft.com/office/drawing/2016/5/13/chartex" xmlns:cx8="http://schemas.microsoft.com/office/drawing/2016/5/14/chartex" xmlns:mc="http://schemas.openxmlformats.org/markup-compatibility/2006" xmlns:aink="http://schemas.microsoft.com/office/drawing/2016/ink" xmlns:am3d="http://schemas.microsoft.com/office/drawing/2017/model3d" xmlns:o="urn:schemas-microsoft-com:office:office" xmlns:r="http://schemas.openxmlformats.org/officeDocument/2006/relationships" xmlns:m="http://schemas.openxmlformats.org/officeDocument/2006/math" xmlns:v="urn:schemas-microsoft-com:vml" xmlns:wp14="http://schemas.microsoft.com/office/word/2010/wordprocessingDrawing" xmlns:wp="http://schemas.openxmlformats.org/drawingml/2006/wordprocessingDrawing" xmlns:w10="urn:schemas-microsoft-com:office:word" xmlns:w="http://schemas.openxmlformats.org/wordprocessingml/2006/main" xmlns:w14="http://schemas.microsoft.com/office/word/2010/wordml" xmlns:w15="http://schemas.microsoft.com/office/word/2012/wordml" xmlns:w16cid="http://schemas.microsoft.com/office/word/2016/wordml/cid" xmlns:w16se="http://schemas.microsoft.com/office/word/2015/wordml/symex" xmlns:wpg="http://schemas.microsoft.com/office/word/2010/wordprocessingGroup" xmlns:wpi="http://schemas.microsoft.com/office/word/2010/wordprocessingInk" xmlns:wne="http://schemas.microsoft.com/office/word/2006/wordml" xmlns:wps="http://schemas.microsoft.com/office/word/2010/wordprocessingShape" mc:Ignorable="w14 w15 w16se w16cid wp14">
-  <w:p>
-    <w:pPr>
-      <w:pStyle w:val="En-tte"/>
-    </w:pPr>
-  </w:p>
-</w:hdr>
-</file>
-
-<file path=word/header2.xml><?xml version="1.0" encoding="utf-8"?>
-<w:hdr xmlns:wpc="http://schemas.microsoft.com/office/word/2010/wordprocessingCanvas" xmlns:cx="http://schemas.microsoft.com/office/drawing/2014/chartex" xmlns:cx1="http://schemas.microsoft.com/office/drawing/2015/9/8/chartex" xmlns:cx2="http://schemas.microsoft.com/office/drawing/2015/10/21/chartex" xmlns:cx3="http://schemas.microsoft.com/office/drawing/2016/5/9/chartex" xmlns:cx4="http://schemas.microsoft.com/office/drawing/2016/5/10/chartex" xmlns:cx5="http://schemas.microsoft.com/office/drawing/2016/5/11/chartex" xmlns:cx6="http://schemas.microsoft.com/office/drawing/2016/5/12/chartex" xmlns:cx7="http://schemas.microsoft.com/office/drawing/2016/5/13/chartex" xmlns:cx8="http://schemas.microsoft.com/office/drawing/2016/5/14/chartex" xmlns:mc="http://schemas.openxmlformats.org/markup-compatibility/2006" xmlns:aink="http://schemas.microsoft.com/office/drawing/2016/ink" xmlns:am3d="http://schemas.microsoft.com/office/drawing/2017/model3d" xmlns:o="urn:schemas-microsoft-com:office:office" xmlns:r="http://schemas.openxmlformats.org/officeDocument/2006/relationships" xmlns:m="http://schemas.openxmlformats.org/officeDocument/2006/math" xmlns:v="urn:schemas-microsoft-com:vml" xmlns:wp14="http://schemas.microsoft.com/office/word/2010/wordprocessingDrawing" xmlns:wp="http://schemas.openxmlformats.org/drawingml/2006/wordprocessingDrawing" xmlns:w10="urn:schemas-microsoft-com:office:word" xmlns:w="http://schemas.openxmlformats.org/wordprocessingml/2006/main" xmlns:w14="http://schemas.microsoft.com/office/word/2010/wordml" xmlns:w15="http://schemas.microsoft.com/office/word/2012/wordml" xmlns:w16cid="http://schemas.microsoft.com/office/word/2016/wordml/cid" xmlns:w16se="http://schemas.microsoft.com/office/word/2015/wordml/symex" xmlns:wpg="http://schemas.microsoft.com/office/word/2010/wordprocessingGroup" xmlns:wpi="http://schemas.microsoft.com/office/word/2010/wordprocessingInk" xmlns:wne="http://schemas.microsoft.com/office/word/2006/wordml" xmlns:wps="http://schemas.microsoft.com/office/word/2010/wordprocessingShape" mc:Ignorable="w14 w15 w16se w16cid wp14">
-  <w:p>
-    <w:pPr>
-      <w:pStyle w:val="En-tte"/>
-    </w:pPr>
-  </w:p>
-</w:hdr>
-</file>
-
-<file path=word/header3.xml><?xml version="1.0" encoding="utf-8"?>
-<w:hdr xmlns:wpc="http://schemas.microsoft.com/office/word/2010/wordprocessingCanvas" xmlns:cx="http://schemas.microsoft.com/office/drawing/2014/chartex" xmlns:cx1="http://schemas.microsoft.com/office/drawing/2015/9/8/chartex" xmlns:cx2="http://schemas.microsoft.com/office/drawing/2015/10/21/chartex" xmlns:cx3="http://schemas.microsoft.com/office/drawing/2016/5/9/chartex" xmlns:cx4="http://schemas.microsoft.com/office/drawing/2016/5/10/chartex" xmlns:cx5="http://schemas.microsoft.com/office/drawing/2016/5/11/chartex" xmlns:cx6="http://schemas.microsoft.com/office/drawing/2016/5/12/chartex" xmlns:cx7="http://schemas.microsoft.com/office/drawing/2016/5/13/chartex" xmlns:cx8="http://schemas.microsoft.com/office/drawing/2016/5/14/chartex" xmlns:mc="http://schemas.openxmlformats.org/markup-compatibility/2006" xmlns:aink="http://schemas.microsoft.com/office/drawing/2016/ink" xmlns:am3d="http://schemas.microsoft.com/office/drawing/2017/model3d" xmlns:o="urn:schemas-microsoft-com:office:office" xmlns:r="http://schemas.openxmlformats.org/officeDocument/2006/relationships" xmlns:m="http://schemas.openxmlformats.org/officeDocument/2006/math" xmlns:v="urn:schemas-microsoft-com:vml" xmlns:wp14="http://schemas.microsoft.com/office/word/2010/wordprocessingDrawing" xmlns:wp="http://schemas.openxmlformats.org/drawingml/2006/wordprocessingDrawing" xmlns:w10="urn:schemas-microsoft-com:office:word" xmlns:w="http://schemas.openxmlformats.org/wordprocessingml/2006/main" xmlns:w14="http://schemas.microsoft.com/office/word/2010/wordml" xmlns:w15="http://schemas.microsoft.com/office/word/2012/wordml" xmlns:w16cid="http://schemas.microsoft.com/office/word/2016/wordml/cid" xmlns:w16se="http://schemas.microsoft.com/office/word/2015/wordml/symex" xmlns:wpg="http://schemas.microsoft.com/office/word/2010/wordprocessingGroup" xmlns:wpi="http://schemas.microsoft.com/office/word/2010/wordprocessingInk" xmlns:wne="http://schemas.microsoft.com/office/word/2006/wordml" xmlns:wps="http://schemas.microsoft.com/office/word/2010/wordprocessingShape" mc:Ignorable="w14 w15 w16se w16cid wp14">
-  <w:p>
-    <w:pPr>
-      <w:pStyle w:val="En-tte"/>
-    </w:pPr>
+    <w:r>
+      <w:rPr/>
+    </w:r>
   </w:p>
 </w:hdr>
 </file>
 
 <file path=word/styles.xml><?xml version="1.0" encoding="utf-8"?>
-<w:styles xmlns:mc="http://schemas.openxmlformats.org/markup-compatibility/2006" xmlns:r="http://schemas.openxmlformats.org/officeDocument/2006/relationships" xmlns:w="http://schemas.openxmlformats.org/wordprocessingml/2006/main" xmlns:w14="http://schemas.microsoft.com/office/word/2010/wordml" xmlns:w15="http://schemas.microsoft.com/office/word/2012/wordml" xmlns:w16cid="http://schemas.microsoft.com/office/word/2016/wordml/cid" xmlns:w16se="http://schemas.microsoft.com/office/word/2015/wordml/symex" mc:Ignorable="w14 w15 w16se w16cid">
+<w:styles xmlns:w="http://schemas.openxmlformats.org/wordprocessingml/2006/main" xmlns:w14="http://schemas.microsoft.com/office/word/2010/wordml" xmlns:mc="http://schemas.openxmlformats.org/markup-compatibility/2006" mc:Ignorable="w14">
   <w:docDefaults>
     <w:rPrDefault>
       <w:rPr>
-        <w:rFonts w:asciiTheme="minorHAnsi" w:eastAsiaTheme="minorHAnsi" w:hAnsiTheme="minorHAnsi" w:cstheme="minorBidi"/>
+        <w:rFonts w:ascii="Calibri" w:hAnsi="Calibri" w:eastAsia="Calibri" w:cs="" w:asciiTheme="minorHAnsi" w:cstheme="minorBidi" w:eastAsiaTheme="minorHAnsi" w:hAnsiTheme="minorHAnsi"/>
         <w:sz w:val="22"/>
         <w:szCs w:val="22"/>
         <w:lang w:val="fr-FR" w:eastAsia="en-US" w:bidi="ar-SA"/>
       </w:rPr>
     </w:rPrDefault>
     <w:pPrDefault>
-      <w:pPr>
-        <w:spacing w:after="160" w:line="259" w:lineRule="auto"/>
-      </w:pPr>
+      <w:pPr/>
     </w:pPrDefault>
   </w:docDefaults>
   <w:latentStyles w:defLockedState="0" w:defUIPriority="99" w:defSemiHidden="0" w:defUnhideWhenUsed="0" w:defQFormat="0" w:count="375">
     <w:lsdException w:name="Normal" w:uiPriority="0" w:qFormat="1"/>
     <w:lsdException w:name="heading 1" w:uiPriority="9" w:qFormat="1"/>
-    <w:lsdException w:name="heading 2" w:semiHidden="1" w:uiPriority="9" w:unhideWhenUsed="1" w:qFormat="1"/>
-    <w:lsdException w:name="heading 3" w:semiHidden="1" w:uiPriority="9" w:unhideWhenUsed="1" w:qFormat="1"/>
-    <w:lsdException w:name="heading 4" w:semiHidden="1" w:uiPriority="9" w:unhideWhenUsed="1" w:qFormat="1"/>
-    <w:lsdException w:name="heading 5" w:semiHidden="1" w:uiPriority="9" w:unhideWhenUsed="1" w:qFormat="1"/>
-    <w:lsdException w:name="heading 6" w:semiHidden="1" w:uiPriority="9" w:unhideWhenUsed="1" w:qFormat="1"/>
-    <w:lsdException w:name="heading 7" w:semiHidden="1" w:uiPriority="9" w:unhideWhenUsed="1" w:qFormat="1"/>
-    <w:lsdException w:name="heading 8" w:semiHidden="1" w:uiPriority="9" w:unhideWhenUsed="1" w:qFormat="1"/>
-    <w:lsdException w:name="heading 9" w:semiHidden="1" w:uiPriority="9" w:unhideWhenUsed="1" w:qFormat="1"/>
+    <w:lsdException w:name="heading 2" w:uiPriority="9" w:semiHidden="1" w:unhideWhenUsed="1" w:qFormat="1"/>
+    <w:lsdException w:name="heading 3" w:uiPriority="9" w:semiHidden="1" w:unhideWhenUsed="1" w:qFormat="1"/>
+    <w:lsdException w:name="heading 4" w:uiPriority="9" w:semiHidden="1" w:unhideWhenUsed="1" w:qFormat="1"/>
+    <w:lsdException w:name="heading 5" w:uiPriority="9" w:semiHidden="1" w:unhideWhenUsed="1" w:qFormat="1"/>
+    <w:lsdException w:name="heading 6" w:uiPriority="9" w:semiHidden="1" w:unhideWhenUsed="1" w:qFormat="1"/>
+    <w:lsdException w:name="heading 7" w:uiPriority="9" w:semiHidden="1" w:unhideWhenUsed="1" w:qFormat="1"/>
+    <w:lsdException w:name="heading 8" w:uiPriority="9" w:semiHidden="1" w:unhideWhenUsed="1" w:qFormat="1"/>
+    <w:lsdException w:name="heading 9" w:uiPriority="9" w:semiHidden="1" w:unhideWhenUsed="1" w:qFormat="1"/>
     <w:lsdException w:name="index 1" w:semiHidden="1" w:unhideWhenUsed="1"/>
     <w:lsdException w:name="index 2" w:semiHidden="1" w:unhideWhenUsed="1"/>
     <w:lsdException w:name="index 3" w:semiHidden="1" w:unhideWhenUsed="1"/>
@@ -755,22 +526,22 @@
     <w:lsdException w:name="index 7" w:semiHidden="1" w:unhideWhenUsed="1"/>
     <w:lsdException w:name="index 8" w:semiHidden="1" w:unhideWhenUsed="1"/>
     <w:lsdException w:name="index 9" w:semiHidden="1" w:unhideWhenUsed="1"/>
-    <w:lsdException w:name="toc 1" w:semiHidden="1" w:uiPriority="39" w:unhideWhenUsed="1"/>
-    <w:lsdException w:name="toc 2" w:semiHidden="1" w:uiPriority="39" w:unhideWhenUsed="1"/>
-    <w:lsdException w:name="toc 3" w:semiHidden="1" w:uiPriority="39" w:unhideWhenUsed="1"/>
-    <w:lsdException w:name="toc 4" w:semiHidden="1" w:uiPriority="39" w:unhideWhenUsed="1"/>
-    <w:lsdException w:name="toc 5" w:semiHidden="1" w:uiPriority="39" w:unhideWhenUsed="1"/>
-    <w:lsdException w:name="toc 6" w:semiHidden="1" w:uiPriority="39" w:unhideWhenUsed="1"/>
-    <w:lsdException w:name="toc 7" w:semiHidden="1" w:uiPriority="39" w:unhideWhenUsed="1"/>
-    <w:lsdException w:name="toc 8" w:semiHidden="1" w:uiPriority="39" w:unhideWhenUsed="1"/>
-    <w:lsdException w:name="toc 9" w:semiHidden="1" w:uiPriority="39" w:unhideWhenUsed="1"/>
+    <w:lsdException w:name="toc 1" w:uiPriority="39" w:semiHidden="1" w:unhideWhenUsed="1"/>
+    <w:lsdException w:name="toc 2" w:uiPriority="39" w:semiHidden="1" w:unhideWhenUsed="1"/>
+    <w:lsdException w:name="toc 3" w:uiPriority="39" w:semiHidden="1" w:unhideWhenUsed="1"/>
+    <w:lsdException w:name="toc 4" w:uiPriority="39" w:semiHidden="1" w:unhideWhenUsed="1"/>
+    <w:lsdException w:name="toc 5" w:uiPriority="39" w:semiHidden="1" w:unhideWhenUsed="1"/>
+    <w:lsdException w:name="toc 6" w:uiPriority="39" w:semiHidden="1" w:unhideWhenUsed="1"/>
+    <w:lsdException w:name="toc 7" w:uiPriority="39" w:semiHidden="1" w:unhideWhenUsed="1"/>
+    <w:lsdException w:name="toc 8" w:uiPriority="39" w:semiHidden="1" w:unhideWhenUsed="1"/>
+    <w:lsdException w:name="toc 9" w:uiPriority="39" w:semiHidden="1" w:unhideWhenUsed="1"/>
     <w:lsdException w:name="Normal Indent" w:semiHidden="1" w:unhideWhenUsed="1"/>
     <w:lsdException w:name="footnote text" w:semiHidden="1" w:unhideWhenUsed="1"/>
     <w:lsdException w:name="annotation text" w:semiHidden="1" w:unhideWhenUsed="1"/>
     <w:lsdException w:name="header" w:semiHidden="1" w:unhideWhenUsed="1"/>
     <w:lsdException w:name="footer" w:semiHidden="1" w:unhideWhenUsed="1"/>
     <w:lsdException w:name="index heading" w:semiHidden="1" w:unhideWhenUsed="1"/>
-    <w:lsdException w:name="caption" w:semiHidden="1" w:uiPriority="35" w:unhideWhenUsed="1" w:qFormat="1"/>
+    <w:lsdException w:name="caption" w:uiPriority="35" w:semiHidden="1" w:unhideWhenUsed="1" w:qFormat="1"/>
     <w:lsdException w:name="table of figures" w:semiHidden="1" w:unhideWhenUsed="1"/>
     <w:lsdException w:name="envelope address" w:semiHidden="1" w:unhideWhenUsed="1"/>
     <w:lsdException w:name="envelope return" w:semiHidden="1" w:unhideWhenUsed="1"/>
@@ -801,7 +572,7 @@
     <w:lsdException w:name="Title" w:uiPriority="10" w:qFormat="1"/>
     <w:lsdException w:name="Closing" w:semiHidden="1" w:unhideWhenUsed="1"/>
     <w:lsdException w:name="Signature" w:semiHidden="1" w:unhideWhenUsed="1"/>
-    <w:lsdException w:name="Default Paragraph Font" w:semiHidden="1" w:uiPriority="1" w:unhideWhenUsed="1"/>
+    <w:lsdException w:name="Default Paragraph Font" w:uiPriority="1" w:semiHidden="1" w:unhideWhenUsed="1"/>
     <w:lsdException w:name="Body Text" w:semiHidden="1" w:unhideWhenUsed="1"/>
     <w:lsdException w:name="Body Text Indent" w:semiHidden="1" w:unhideWhenUsed="1"/>
     <w:lsdException w:name="List Continue" w:semiHidden="1" w:unhideWhenUsed="1"/>
@@ -1001,8 +772,8 @@
     <w:lsdException w:name="Subtle Reference" w:uiPriority="31" w:qFormat="1"/>
     <w:lsdException w:name="Intense Reference" w:uiPriority="32" w:qFormat="1"/>
     <w:lsdException w:name="Book Title" w:uiPriority="33" w:qFormat="1"/>
-    <w:lsdException w:name="Bibliography" w:semiHidden="1" w:uiPriority="37" w:unhideWhenUsed="1"/>
-    <w:lsdException w:name="TOC Heading" w:semiHidden="1" w:uiPriority="39" w:unhideWhenUsed="1" w:qFormat="1"/>
+    <w:lsdException w:name="Bibliography" w:uiPriority="37" w:semiHidden="1" w:unhideWhenUsed="1"/>
+    <w:lsdException w:name="TOC Heading" w:uiPriority="39" w:semiHidden="1" w:unhideWhenUsed="1" w:qFormat="1"/>
     <w:lsdException w:name="Plain Table 1" w:uiPriority="41"/>
     <w:lsdException w:name="Plain Table 2" w:uiPriority="42"/>
     <w:lsdException w:name="Plain Table 3" w:uiPriority="43"/>
@@ -1112,15 +883,182 @@
     <w:lsdException w:name="Hashtag" w:semiHidden="1" w:unhideWhenUsed="1"/>
     <w:lsdException w:name="Unresolved Mention" w:semiHidden="1" w:unhideWhenUsed="1"/>
   </w:latentStyles>
-  <w:style w:type="paragraph" w:default="1" w:styleId="Normal">
+  <w:style w:type="paragraph" w:styleId="Normal" w:default="1">
     <w:name w:val="Normal"/>
     <w:qFormat/>
-  </w:style>
-  <w:style w:type="character" w:default="1" w:styleId="Policepardfaut">
+    <w:pPr>
+      <w:widowControl/>
+      <w:bidi w:val="0"/>
+      <w:spacing w:lineRule="auto" w:line="259" w:before="0" w:after="160"/>
+      <w:jc w:val="left"/>
+    </w:pPr>
+    <w:rPr>
+      <w:rFonts w:ascii="Calibri" w:hAnsi="Calibri" w:eastAsia="Calibri" w:cs="" w:asciiTheme="minorHAnsi" w:cstheme="minorBidi" w:eastAsiaTheme="minorHAnsi" w:hAnsiTheme="minorHAnsi"/>
+      <w:color w:val="auto"/>
+      <w:sz w:val="22"/>
+      <w:szCs w:val="22"/>
+      <w:lang w:val="fr-FR" w:eastAsia="en-US" w:bidi="ar-SA"/>
+    </w:rPr>
+  </w:style>
+  <w:style w:type="character" w:styleId="DefaultParagraphFont" w:default="1">
     <w:name w:val="Default Paragraph Font"/>
     <w:uiPriority w:val="1"/>
     <w:semiHidden/>
     <w:unhideWhenUsed/>
+    <w:qFormat/>
+    <w:rPr/>
+  </w:style>
+  <w:style w:type="character" w:styleId="EntteCar" w:customStyle="1">
+    <w:name w:val="En-tête Car"/>
+    <w:basedOn w:val="DefaultParagraphFont"/>
+    <w:link w:val="En-tte"/>
+    <w:uiPriority w:val="99"/>
+    <w:qFormat/>
+    <w:rsid w:val="00c6245c"/>
+    <w:rPr/>
+  </w:style>
+  <w:style w:type="character" w:styleId="PieddepageCar" w:customStyle="1">
+    <w:name w:val="Pied de page Car"/>
+    <w:basedOn w:val="DefaultParagraphFont"/>
+    <w:link w:val="Pieddepage"/>
+    <w:uiPriority w:val="99"/>
+    <w:qFormat/>
+    <w:rsid w:val="00c6245c"/>
+    <w:rPr/>
+  </w:style>
+  <w:style w:type="character" w:styleId="InternetLink">
+    <w:name w:val="Internet Link"/>
+    <w:basedOn w:val="DefaultParagraphFont"/>
+    <w:uiPriority w:val="99"/>
+    <w:semiHidden/>
+    <w:unhideWhenUsed/>
+    <w:rsid w:val="00cf2663"/>
+    <w:rPr>
+      <w:color w:val="0000FF"/>
+      <w:u w:val="single"/>
+    </w:rPr>
+  </w:style>
+  <w:style w:type="paragraph" w:styleId="Heading">
+    <w:name w:val="Heading"/>
+    <w:basedOn w:val="Normal"/>
+    <w:next w:val="TextBody"/>
+    <w:qFormat/>
+    <w:pPr>
+      <w:keepNext/>
+      <w:spacing w:before="240" w:after="120"/>
+    </w:pPr>
+    <w:rPr>
+      <w:rFonts w:ascii="Liberation Sans" w:hAnsi="Liberation Sans" w:eastAsia="Noto Sans CJK SC Regular" w:cs="FreeSans"/>
+      <w:sz w:val="28"/>
+      <w:szCs w:val="28"/>
+    </w:rPr>
+  </w:style>
+  <w:style w:type="paragraph" w:styleId="TextBody">
+    <w:name w:val="Body Text"/>
+    <w:basedOn w:val="Normal"/>
+    <w:pPr>
+      <w:spacing w:lineRule="auto" w:line="288" w:before="0" w:after="140"/>
+    </w:pPr>
+    <w:rPr/>
+  </w:style>
+  <w:style w:type="paragraph" w:styleId="List">
+    <w:name w:val="List"/>
+    <w:basedOn w:val="TextBody"/>
+    <w:pPr/>
+    <w:rPr>
+      <w:rFonts w:cs="FreeSans"/>
+    </w:rPr>
+  </w:style>
+  <w:style w:type="paragraph" w:styleId="Caption">
+    <w:name w:val="Caption"/>
+    <w:basedOn w:val="Normal"/>
+    <w:qFormat/>
+    <w:pPr>
+      <w:suppressLineNumbers/>
+      <w:spacing w:before="120" w:after="120"/>
+    </w:pPr>
+    <w:rPr>
+      <w:rFonts w:cs="FreeSans"/>
+      <w:i/>
+      <w:iCs/>
+      <w:sz w:val="24"/>
+      <w:szCs w:val="24"/>
+    </w:rPr>
+  </w:style>
+  <w:style w:type="paragraph" w:styleId="Index">
+    <w:name w:val="Index"/>
+    <w:basedOn w:val="Normal"/>
+    <w:qFormat/>
+    <w:pPr>
+      <w:suppressLineNumbers/>
+    </w:pPr>
+    <w:rPr>
+      <w:rFonts w:cs="FreeSans"/>
+    </w:rPr>
+  </w:style>
+  <w:style w:type="paragraph" w:styleId="Header">
+    <w:name w:val="Header"/>
+    <w:basedOn w:val="Normal"/>
+    <w:link w:val="En-tteCar"/>
+    <w:uiPriority w:val="99"/>
+    <w:unhideWhenUsed/>
+    <w:rsid w:val="00c6245c"/>
+    <w:pPr>
+      <w:tabs>
+        <w:tab w:val="center" w:pos="4513" w:leader="none"/>
+        <w:tab w:val="right" w:pos="9026" w:leader="none"/>
+      </w:tabs>
+      <w:spacing w:lineRule="auto" w:line="240" w:before="0" w:after="0"/>
+    </w:pPr>
+    <w:rPr/>
+  </w:style>
+  <w:style w:type="paragraph" w:styleId="Footer">
+    <w:name w:val="Footer"/>
+    <w:basedOn w:val="Normal"/>
+    <w:link w:val="PieddepageCar"/>
+    <w:uiPriority w:val="99"/>
+    <w:unhideWhenUsed/>
+    <w:rsid w:val="00c6245c"/>
+    <w:pPr>
+      <w:tabs>
+        <w:tab w:val="center" w:pos="4513" w:leader="none"/>
+        <w:tab w:val="right" w:pos="9026" w:leader="none"/>
+      </w:tabs>
+      <w:spacing w:lineRule="auto" w:line="240" w:before="0" w:after="0"/>
+    </w:pPr>
+    <w:rPr/>
+  </w:style>
+  <w:style w:type="paragraph" w:styleId="NormalWeb">
+    <w:name w:val="Normal (Web)"/>
+    <w:basedOn w:val="Normal"/>
+    <w:uiPriority w:val="99"/>
+    <w:semiHidden/>
+    <w:unhideWhenUsed/>
+    <w:qFormat/>
+    <w:rsid w:val="00cf2663"/>
+    <w:pPr>
+      <w:spacing w:lineRule="auto" w:line="240" w:beforeAutospacing="1" w:afterAutospacing="1"/>
+    </w:pPr>
+    <w:rPr>
+      <w:rFonts w:ascii="Times New Roman" w:hAnsi="Times New Roman" w:eastAsia="Times New Roman" w:cs="Times New Roman"/>
+      <w:sz w:val="24"/>
+      <w:szCs w:val="24"/>
+      <w:lang w:eastAsia="fr-FR"/>
+    </w:rPr>
+  </w:style>
+  <w:style w:type="paragraph" w:styleId="FrameContents">
+    <w:name w:val="Frame Contents"/>
+    <w:basedOn w:val="Normal"/>
+    <w:qFormat/>
+    <w:pPr/>
+    <w:rPr/>
+  </w:style>
+  <w:style w:type="numbering" w:styleId="NoList" w:default="1">
+    <w:name w:val="No List"/>
+    <w:uiPriority w:val="99"/>
+    <w:semiHidden/>
+    <w:unhideWhenUsed/>
+    <w:qFormat/>
   </w:style>
   <w:style w:type="table" w:default="1" w:styleId="TableauNormal">
     <w:name w:val="Normal Table"/>
@@ -1136,85 +1074,6 @@
         <w:right w:w="108" w:type="dxa"/>
       </w:tblCellMar>
     </w:tblPr>
-  </w:style>
-  <w:style w:type="numbering" w:default="1" w:styleId="Aucuneliste">
-    <w:name w:val="No List"/>
-    <w:uiPriority w:val="99"/>
-    <w:semiHidden/>
-    <w:unhideWhenUsed/>
-  </w:style>
-  <w:style w:type="paragraph" w:styleId="En-tte">
-    <w:name w:val="header"/>
-    <w:basedOn w:val="Normal"/>
-    <w:link w:val="En-tteCar"/>
-    <w:uiPriority w:val="99"/>
-    <w:unhideWhenUsed/>
-    <w:rsid w:val="00C6245C"/>
-    <w:pPr>
-      <w:tabs>
-        <w:tab w:val="center" w:pos="4513"/>
-        <w:tab w:val="right" w:pos="9026"/>
-      </w:tabs>
-      <w:spacing w:after="0" w:line="240" w:lineRule="auto"/>
-    </w:pPr>
-  </w:style>
-  <w:style w:type="character" w:customStyle="1" w:styleId="En-tteCar">
-    <w:name w:val="En-tête Car"/>
-    <w:basedOn w:val="Policepardfaut"/>
-    <w:link w:val="En-tte"/>
-    <w:uiPriority w:val="99"/>
-    <w:rsid w:val="00C6245C"/>
-  </w:style>
-  <w:style w:type="paragraph" w:styleId="Pieddepage">
-    <w:name w:val="footer"/>
-    <w:basedOn w:val="Normal"/>
-    <w:link w:val="PieddepageCar"/>
-    <w:uiPriority w:val="99"/>
-    <w:unhideWhenUsed/>
-    <w:rsid w:val="00C6245C"/>
-    <w:pPr>
-      <w:tabs>
-        <w:tab w:val="center" w:pos="4513"/>
-        <w:tab w:val="right" w:pos="9026"/>
-      </w:tabs>
-      <w:spacing w:after="0" w:line="240" w:lineRule="auto"/>
-    </w:pPr>
-  </w:style>
-  <w:style w:type="character" w:customStyle="1" w:styleId="PieddepageCar">
-    <w:name w:val="Pied de page Car"/>
-    <w:basedOn w:val="Policepardfaut"/>
-    <w:link w:val="Pieddepage"/>
-    <w:uiPriority w:val="99"/>
-    <w:rsid w:val="00C6245C"/>
-  </w:style>
-  <w:style w:type="paragraph" w:styleId="NormalWeb">
-    <w:name w:val="Normal (Web)"/>
-    <w:basedOn w:val="Normal"/>
-    <w:uiPriority w:val="99"/>
-    <w:semiHidden/>
-    <w:unhideWhenUsed/>
-    <w:rsid w:val="00CF2663"/>
-    <w:pPr>
-      <w:spacing w:before="100" w:beforeAutospacing="1" w:after="100" w:afterAutospacing="1" w:line="240" w:lineRule="auto"/>
-    </w:pPr>
-    <w:rPr>
-      <w:rFonts w:ascii="Times New Roman" w:eastAsia="Times New Roman" w:hAnsi="Times New Roman" w:cs="Times New Roman"/>
-      <w:sz w:val="24"/>
-      <w:szCs w:val="24"/>
-      <w:lang w:eastAsia="fr-FR"/>
-    </w:rPr>
-  </w:style>
-  <w:style w:type="character" w:styleId="Lienhypertexte">
-    <w:name w:val="Hyperlink"/>
-    <w:basedOn w:val="Policepardfaut"/>
-    <w:uiPriority w:val="99"/>
-    <w:semiHidden/>
-    <w:unhideWhenUsed/>
-    <w:rsid w:val="00CF2663"/>
-    <w:rPr>
-      <w:color w:val="0000FF"/>
-      <w:u w:val="single"/>
-    </w:rPr>
   </w:style>
 </w:styles>
 </file>

</xml_diff>